<commit_message>
Update 201800800504 樊昕昊 201800810067 潘慧蓉 201800800570 朱鹏阳 设备管理系统.docx
</commit_message>
<xml_diff>
--- a/doc/201800800504 樊昕昊 201800810067 潘慧蓉 201800800570 朱鹏阳 设备管理系统.docx
+++ b/doc/201800800504 樊昕昊 201800810067 潘慧蓉 201800800570 朱鹏阳 设备管理系统.docx
@@ -6,6 +6,7 @@
       <w:pPr>
         <w:jc w:val="center"/>
       </w:pPr>
+      <w:bookmarkStart w:id="0" w:name="_GoBack"/>
     </w:p>
     <w:p>
       <w:pPr>
@@ -849,7 +850,7 @@
         <w:lastRenderedPageBreak/>
         <w:t>需求分析</w:t>
       </w:r>
-      <w:bookmarkStart w:id="0" w:name="header-n0"/>
+      <w:bookmarkStart w:id="1" w:name="header-n0"/>
     </w:p>
     <w:p>
       <w:pPr>
@@ -864,7 +865,7 @@
       <w:r>
         <w:t>、项目背景</w:t>
       </w:r>
-      <w:bookmarkEnd w:id="0"/>
+      <w:bookmarkEnd w:id="1"/>
     </w:p>
     <w:p>
       <w:pPr>
@@ -884,7 +885,7 @@
       <w:pPr>
         <w:pStyle w:val="2"/>
       </w:pPr>
-      <w:bookmarkStart w:id="1" w:name="header-n3"/>
+      <w:bookmarkStart w:id="2" w:name="header-n3"/>
       <w:r>
         <w:rPr>
           <w:rFonts w:hint="eastAsia"/>
@@ -894,7 +895,7 @@
       <w:r>
         <w:t>、项目目的</w:t>
       </w:r>
-      <w:bookmarkEnd w:id="1"/>
+      <w:bookmarkEnd w:id="2"/>
     </w:p>
     <w:p>
       <w:pPr>
@@ -914,7 +915,7 @@
       <w:pPr>
         <w:pStyle w:val="2"/>
       </w:pPr>
-      <w:bookmarkStart w:id="2" w:name="header-n5"/>
+      <w:bookmarkStart w:id="3" w:name="header-n5"/>
       <w:r>
         <w:rPr>
           <w:rFonts w:hint="eastAsia"/>
@@ -924,27 +925,27 @@
       <w:r>
         <w:t>、需求描述</w:t>
       </w:r>
-      <w:bookmarkEnd w:id="2"/>
+      <w:bookmarkEnd w:id="3"/>
     </w:p>
     <w:p>
       <w:pPr>
         <w:pStyle w:val="3"/>
       </w:pPr>
-      <w:bookmarkStart w:id="3" w:name="header-n6"/>
+      <w:bookmarkStart w:id="4" w:name="header-n6"/>
       <w:r>
         <w:t>３.１用户子系统需求描述</w:t>
       </w:r>
-      <w:bookmarkEnd w:id="3"/>
+      <w:bookmarkEnd w:id="4"/>
     </w:p>
     <w:p>
       <w:pPr>
         <w:pStyle w:val="4"/>
       </w:pPr>
-      <w:bookmarkStart w:id="4" w:name="header-n7"/>
+      <w:bookmarkStart w:id="5" w:name="header-n7"/>
       <w:r>
         <w:t>３.１.１用户登录</w:t>
       </w:r>
-      <w:bookmarkEnd w:id="4"/>
+      <w:bookmarkEnd w:id="5"/>
     </w:p>
     <w:p>
       <w:pPr>
@@ -964,12 +965,12 @@
       <w:pPr>
         <w:pStyle w:val="4"/>
       </w:pPr>
-      <w:bookmarkStart w:id="5" w:name="header-n9"/>
+      <w:bookmarkStart w:id="6" w:name="header-n9"/>
       <w:r>
         <w:lastRenderedPageBreak/>
         <w:t>３.１.２用户租借设备</w:t>
       </w:r>
-      <w:bookmarkEnd w:id="5"/>
+      <w:bookmarkEnd w:id="6"/>
     </w:p>
     <w:p>
       <w:pPr>
@@ -989,11 +990,11 @@
       <w:pPr>
         <w:pStyle w:val="4"/>
       </w:pPr>
-      <w:bookmarkStart w:id="6" w:name="header-n11"/>
+      <w:bookmarkStart w:id="7" w:name="header-n11"/>
       <w:r>
         <w:t>３.１.３查看已租借设备</w:t>
       </w:r>
-      <w:bookmarkEnd w:id="6"/>
+      <w:bookmarkEnd w:id="7"/>
     </w:p>
     <w:p>
       <w:pPr>
@@ -1013,11 +1014,11 @@
       <w:pPr>
         <w:pStyle w:val="4"/>
       </w:pPr>
-      <w:bookmarkStart w:id="7" w:name="header-n13"/>
+      <w:bookmarkStart w:id="8" w:name="header-n13"/>
       <w:r>
         <w:t>３.１.4设备归还操作</w:t>
       </w:r>
-      <w:bookmarkEnd w:id="7"/>
+      <w:bookmarkEnd w:id="8"/>
     </w:p>
     <w:p>
       <w:pPr>
@@ -1037,11 +1038,11 @@
       <w:pPr>
         <w:pStyle w:val="4"/>
       </w:pPr>
-      <w:bookmarkStart w:id="8" w:name="header-n15"/>
+      <w:bookmarkStart w:id="9" w:name="header-n15"/>
       <w:r>
         <w:t>３.１.5设备续借操作</w:t>
       </w:r>
-      <w:bookmarkEnd w:id="8"/>
+      <w:bookmarkEnd w:id="9"/>
     </w:p>
     <w:p>
       <w:pPr>
@@ -1061,22 +1062,22 @@
       <w:pPr>
         <w:pStyle w:val="3"/>
       </w:pPr>
-      <w:bookmarkStart w:id="9" w:name="header-n19"/>
+      <w:bookmarkStart w:id="10" w:name="header-n19"/>
       <w:r>
         <w:lastRenderedPageBreak/>
         <w:t>３.２设备检修员工子系统需求描述</w:t>
       </w:r>
-      <w:bookmarkEnd w:id="9"/>
+      <w:bookmarkEnd w:id="10"/>
     </w:p>
     <w:p>
       <w:pPr>
         <w:pStyle w:val="4"/>
       </w:pPr>
-      <w:bookmarkStart w:id="10" w:name="header-n20"/>
+      <w:bookmarkStart w:id="11" w:name="header-n20"/>
       <w:r>
         <w:t>３.２.１设备检修操作</w:t>
       </w:r>
-      <w:bookmarkEnd w:id="10"/>
+      <w:bookmarkEnd w:id="11"/>
     </w:p>
     <w:p>
       <w:pPr>
@@ -1096,11 +1097,11 @@
       <w:pPr>
         <w:pStyle w:val="4"/>
       </w:pPr>
-      <w:bookmarkStart w:id="11" w:name="header-n22"/>
+      <w:bookmarkStart w:id="12" w:name="header-n22"/>
       <w:r>
         <w:t>３.２.２设备维修操作</w:t>
       </w:r>
-      <w:bookmarkEnd w:id="11"/>
+      <w:bookmarkEnd w:id="12"/>
     </w:p>
     <w:p>
       <w:pPr>
@@ -1120,11 +1121,11 @@
       <w:pPr>
         <w:pStyle w:val="5"/>
       </w:pPr>
-      <w:bookmarkStart w:id="12" w:name="header-n24"/>
+      <w:bookmarkStart w:id="13" w:name="header-n24"/>
       <w:r>
         <w:t>３.２.３设备归还检修</w:t>
       </w:r>
-      <w:bookmarkEnd w:id="12"/>
+      <w:bookmarkEnd w:id="13"/>
     </w:p>
     <w:p>
       <w:pPr>
@@ -1144,21 +1145,21 @@
       <w:pPr>
         <w:pStyle w:val="3"/>
       </w:pPr>
-      <w:bookmarkStart w:id="13" w:name="header-n26"/>
+      <w:bookmarkStart w:id="14" w:name="header-n26"/>
       <w:r>
         <w:t>３.３设备与零件管理员工子系统需求描述</w:t>
       </w:r>
-      <w:bookmarkEnd w:id="13"/>
+      <w:bookmarkEnd w:id="14"/>
     </w:p>
     <w:p>
       <w:pPr>
         <w:pStyle w:val="4"/>
       </w:pPr>
-      <w:bookmarkStart w:id="14" w:name="header-n27"/>
+      <w:bookmarkStart w:id="15" w:name="header-n27"/>
       <w:r>
         <w:t>３.３.１设备与零件管理员工登录</w:t>
       </w:r>
-      <w:bookmarkEnd w:id="14"/>
+      <w:bookmarkEnd w:id="15"/>
     </w:p>
     <w:p>
       <w:pPr>
@@ -1178,11 +1179,11 @@
       <w:pPr>
         <w:pStyle w:val="4"/>
       </w:pPr>
-      <w:bookmarkStart w:id="15" w:name="header-n29"/>
+      <w:bookmarkStart w:id="16" w:name="header-n29"/>
       <w:r>
         <w:t>３.３.２设备&amp;零件 购买&amp;录入操作</w:t>
       </w:r>
-      <w:bookmarkEnd w:id="15"/>
+      <w:bookmarkEnd w:id="16"/>
     </w:p>
     <w:p>
       <w:pPr>
@@ -1202,12 +1203,12 @@
       <w:pPr>
         <w:pStyle w:val="4"/>
       </w:pPr>
-      <w:bookmarkStart w:id="16" w:name="header-n31"/>
+      <w:bookmarkStart w:id="17" w:name="header-n31"/>
       <w:r>
         <w:lastRenderedPageBreak/>
         <w:t>３.３.３设备报废操作</w:t>
       </w:r>
-      <w:bookmarkEnd w:id="16"/>
+      <w:bookmarkEnd w:id="17"/>
     </w:p>
     <w:p>
       <w:pPr>
@@ -1227,11 +1228,11 @@
       <w:pPr>
         <w:pStyle w:val="4"/>
       </w:pPr>
-      <w:bookmarkStart w:id="17" w:name="header-n33"/>
+      <w:bookmarkStart w:id="18" w:name="header-n33"/>
       <w:r>
         <w:t>３.３.４设备租借&amp;归还处理操作</w:t>
       </w:r>
-      <w:bookmarkEnd w:id="17"/>
+      <w:bookmarkEnd w:id="18"/>
     </w:p>
     <w:p>
       <w:pPr>
@@ -1251,11 +1252,11 @@
       <w:pPr>
         <w:pStyle w:val="4"/>
       </w:pPr>
-      <w:bookmarkStart w:id="18" w:name="header-n35"/>
+      <w:bookmarkStart w:id="19" w:name="header-n35"/>
       <w:r>
         <w:t>３.３.５查看设备租借历史操作</w:t>
       </w:r>
-      <w:bookmarkEnd w:id="18"/>
+      <w:bookmarkEnd w:id="19"/>
     </w:p>
     <w:p>
       <w:pPr>
@@ -1275,21 +1276,21 @@
       <w:pPr>
         <w:pStyle w:val="3"/>
       </w:pPr>
-      <w:bookmarkStart w:id="19" w:name="header-n37"/>
+      <w:bookmarkStart w:id="20" w:name="header-n37"/>
       <w:r>
         <w:t>３.４管理员子系统需求分析</w:t>
       </w:r>
-      <w:bookmarkEnd w:id="19"/>
+      <w:bookmarkEnd w:id="20"/>
     </w:p>
     <w:p>
       <w:pPr>
         <w:pStyle w:val="4"/>
       </w:pPr>
-      <w:bookmarkStart w:id="20" w:name="header-n38"/>
+      <w:bookmarkStart w:id="21" w:name="header-n38"/>
       <w:r>
         <w:t>３.４.１管理员对用户 &amp; 员工进行添加操作</w:t>
       </w:r>
-      <w:bookmarkEnd w:id="20"/>
+      <w:bookmarkEnd w:id="21"/>
     </w:p>
     <w:p>
       <w:pPr>
@@ -1309,11 +1310,11 @@
       <w:pPr>
         <w:pStyle w:val="4"/>
       </w:pPr>
-      <w:bookmarkStart w:id="21" w:name="header-n40"/>
+      <w:bookmarkStart w:id="22" w:name="header-n40"/>
       <w:r>
         <w:t>３.４.２管理员对员工权限修改操作</w:t>
       </w:r>
-      <w:bookmarkEnd w:id="21"/>
+      <w:bookmarkEnd w:id="22"/>
     </w:p>
     <w:p>
       <w:pPr>
@@ -1333,7 +1334,7 @@
       <w:pPr>
         <w:pStyle w:val="4"/>
       </w:pPr>
-      <w:bookmarkStart w:id="22" w:name="header-n44"/>
+      <w:bookmarkStart w:id="23" w:name="header-n44"/>
       <w:r>
         <w:lastRenderedPageBreak/>
         <w:t>３.４.</w:t>
@@ -1347,7 +1348,7 @@
       <w:r>
         <w:t>管理员对用户信息查看操作</w:t>
       </w:r>
-      <w:bookmarkEnd w:id="22"/>
+      <w:bookmarkEnd w:id="23"/>
     </w:p>
     <w:p>
       <w:pPr>
@@ -1367,21 +1368,21 @@
       <w:pPr>
         <w:pStyle w:val="3"/>
       </w:pPr>
-      <w:bookmarkStart w:id="23" w:name="header-n46"/>
+      <w:bookmarkStart w:id="24" w:name="header-n46"/>
       <w:r>
         <w:t>３.５仓库子系统需求分析</w:t>
       </w:r>
-      <w:bookmarkEnd w:id="23"/>
+      <w:bookmarkEnd w:id="24"/>
     </w:p>
     <w:p>
       <w:pPr>
         <w:pStyle w:val="4"/>
       </w:pPr>
-      <w:bookmarkStart w:id="24" w:name="header-n47"/>
+      <w:bookmarkStart w:id="25" w:name="header-n47"/>
       <w:r>
         <w:t>３.５.１零件 &amp; 设备入库操作</w:t>
       </w:r>
-      <w:bookmarkEnd w:id="24"/>
+      <w:bookmarkEnd w:id="25"/>
     </w:p>
     <w:p>
       <w:pPr>
@@ -1401,11 +1402,11 @@
       <w:pPr>
         <w:pStyle w:val="4"/>
       </w:pPr>
-      <w:bookmarkStart w:id="25" w:name="header-n49"/>
+      <w:bookmarkStart w:id="26" w:name="header-n49"/>
       <w:r>
         <w:t>３.５.２零件 &amp; 设备出库操作</w:t>
       </w:r>
-      <w:bookmarkEnd w:id="25"/>
+      <w:bookmarkEnd w:id="26"/>
     </w:p>
     <w:p>
       <w:pPr>
@@ -1481,10 +1482,10 @@
             <v:path o:extrusionok="f" gradientshapeok="t" o:connecttype="rect"/>
             <o:lock v:ext="edit" aspectratio="t"/>
           </v:shapetype>
-          <v:shape id="_x0000_i1094" type="#_x0000_t75" style="width:415.05pt;height:397.75pt" o:ole="">
+          <v:shape id="_x0000_i1025" type="#_x0000_t75" style="width:415.05pt;height:397.75pt" o:ole="">
             <v:imagedata r:id="rId9" o:title=""/>
           </v:shape>
-          <o:OLEObject Type="Embed" ProgID="Visio.Drawing.15" ShapeID="_x0000_i1094" DrawAspect="Content" ObjectID="_1646156320" r:id="rId10"/>
+          <o:OLEObject Type="Embed" ProgID="Visio.Drawing.15" ShapeID="_x0000_i1025" DrawAspect="Content" ObjectID="_1646254061" r:id="rId10"/>
         </w:object>
       </w:r>
     </w:p>
@@ -5673,7 +5674,27 @@
                 <w:szCs w:val="21"/>
                 <w:shd w:val="clear" w:color="auto" w:fill="FBFBFB"/>
               </w:rPr>
-              <w:t>，设备名称，经手人员，购买数量，单件金额，购入时间</w:t>
+              <w:t>，设备名称，经</w:t>
+            </w:r>
+            <w:r>
+              <w:rPr>
+                <w:rStyle w:val="md-plain"/>
+                <w:rFonts w:ascii="Times New Roman" w:hAnsi="Times New Roman" w:cs="Times New Roman" w:hint="eastAsia"/>
+                <w:color w:val="333333"/>
+                <w:szCs w:val="21"/>
+                <w:shd w:val="clear" w:color="auto" w:fill="FBFBFB"/>
+              </w:rPr>
+              <w:t>办</w:t>
+            </w:r>
+            <w:r>
+              <w:rPr>
+                <w:rStyle w:val="md-plain"/>
+                <w:rFonts w:ascii="Times New Roman" w:hAnsi="Times New Roman" w:cs="Times New Roman"/>
+                <w:color w:val="333333"/>
+                <w:szCs w:val="21"/>
+                <w:shd w:val="clear" w:color="auto" w:fill="FBFBFB"/>
+              </w:rPr>
+              <w:t>人员，购买数量，单件金额，购入时间</w:t>
             </w:r>
           </w:p>
         </w:tc>
@@ -6468,7 +6489,25 @@
                 <w:szCs w:val="21"/>
                 <w:shd w:val="clear" w:color="auto" w:fill="FBFBFB"/>
               </w:rPr>
-              <w:t>零件号，经手人员，购买数量，单件金额，购入时间</w:t>
+              <w:t>零件号，经</w:t>
+            </w:r>
+            <w:r>
+              <w:rPr>
+                <w:rFonts w:ascii="Times New Roman" w:hAnsi="Times New Roman" w:cs="Times New Roman" w:hint="eastAsia"/>
+                <w:color w:val="333333"/>
+                <w:szCs w:val="21"/>
+                <w:shd w:val="clear" w:color="auto" w:fill="FBFBFB"/>
+              </w:rPr>
+              <w:t>办</w:t>
+            </w:r>
+            <w:r>
+              <w:rPr>
+                <w:rFonts w:ascii="Times New Roman" w:hAnsi="Times New Roman" w:cs="Times New Roman"/>
+                <w:color w:val="333333"/>
+                <w:szCs w:val="21"/>
+                <w:shd w:val="clear" w:color="auto" w:fill="FBFBFB"/>
+              </w:rPr>
+              <w:t>人员，购买数量，单件金额，购入时间</w:t>
             </w:r>
           </w:p>
         </w:tc>
@@ -6812,14 +6851,12 @@
     <w:p>
       <w:r>
         <w:object w:dxaOrig="12396" w:dyaOrig="15649" w14:anchorId="23FBB1C9">
-          <v:shape id="_x0000_i1100" type="#_x0000_t75" style="width:415.4pt;height:524.1pt" o:ole="">
+          <v:shape id="_x0000_i1026" type="#_x0000_t75" style="width:415.45pt;height:524.4pt" o:ole="">
             <v:imagedata r:id="rId11" o:title=""/>
           </v:shape>
-          <o:OLEObject Type="Embed" ProgID="Visio.Drawing.15" ShapeID="_x0000_i1100" DrawAspect="Content" ObjectID="_1646156321" r:id="rId12"/>
+          <o:OLEObject Type="Embed" ProgID="Visio.Drawing.15" ShapeID="_x0000_i1026" DrawAspect="Content" ObjectID="_1646254062" r:id="rId12"/>
         </w:object>
       </w:r>
-      <w:bookmarkStart w:id="26" w:name="_GoBack"/>
-      <w:bookmarkEnd w:id="26"/>
     </w:p>
     <w:p>
       <w:pPr>
@@ -6861,10 +6898,10 @@
       </w:pPr>
       <w:r>
         <w:object w:dxaOrig="11196" w:dyaOrig="2161" w14:anchorId="51929D19">
-          <v:shape id="_x0000_i1060" type="#_x0000_t75" style="width:414.7pt;height:80.1pt" o:ole="">
+          <v:shape id="_x0000_i1027" type="#_x0000_t75" style="width:414.65pt;height:80.1pt" o:ole="">
             <v:imagedata r:id="rId13" o:title=""/>
           </v:shape>
-          <o:OLEObject Type="Embed" ProgID="Visio.Drawing.15" ShapeID="_x0000_i1060" DrawAspect="Content" ObjectID="_1646156322" r:id="rId14"/>
+          <o:OLEObject Type="Embed" ProgID="Visio.Drawing.15" ShapeID="_x0000_i1027" DrawAspect="Content" ObjectID="_1646254063" r:id="rId14"/>
         </w:object>
       </w:r>
     </w:p>
@@ -6890,10 +6927,10 @@
     <w:p>
       <w:r>
         <w:object w:dxaOrig="11196" w:dyaOrig="4344" w14:anchorId="0D6FE02A">
-          <v:shape id="_x0000_i1062" type="#_x0000_t75" style="width:414.7pt;height:160.95pt" o:ole="">
+          <v:shape id="_x0000_i1028" type="#_x0000_t75" style="width:414.65pt;height:160.95pt" o:ole="">
             <v:imagedata r:id="rId15" o:title=""/>
           </v:shape>
-          <o:OLEObject Type="Embed" ProgID="Visio.Drawing.15" ShapeID="_x0000_i1062" DrawAspect="Content" ObjectID="_1646156323" r:id="rId16"/>
+          <o:OLEObject Type="Embed" ProgID="Visio.Drawing.15" ShapeID="_x0000_i1028" DrawAspect="Content" ObjectID="_1646254064" r:id="rId16"/>
         </w:object>
       </w:r>
     </w:p>
@@ -6919,10 +6956,10 @@
     <w:p>
       <w:r>
         <w:object w:dxaOrig="11196" w:dyaOrig="4404" w14:anchorId="168B7EC5">
-          <v:shape id="_x0000_i1064" type="#_x0000_t75" style="width:414.7pt;height:163.05pt" o:ole="">
+          <v:shape id="_x0000_i1029" type="#_x0000_t75" style="width:414.65pt;height:162.85pt" o:ole="">
             <v:imagedata r:id="rId17" o:title=""/>
           </v:shape>
-          <o:OLEObject Type="Embed" ProgID="Visio.Drawing.15" ShapeID="_x0000_i1064" DrawAspect="Content" ObjectID="_1646156324" r:id="rId18"/>
+          <o:OLEObject Type="Embed" ProgID="Visio.Drawing.15" ShapeID="_x0000_i1029" DrawAspect="Content" ObjectID="_1646254065" r:id="rId18"/>
         </w:object>
       </w:r>
     </w:p>
@@ -6948,10 +6985,10 @@
     <w:p>
       <w:r>
         <w:object w:dxaOrig="11196" w:dyaOrig="4297" w14:anchorId="35B73A22">
-          <v:shape id="_x0000_i1066" type="#_x0000_t75" style="width:414.7pt;height:159.2pt" o:ole="">
+          <v:shape id="_x0000_i1030" type="#_x0000_t75" style="width:414.65pt;height:159pt" o:ole="">
             <v:imagedata r:id="rId19" o:title=""/>
           </v:shape>
-          <o:OLEObject Type="Embed" ProgID="Visio.Drawing.15" ShapeID="_x0000_i1066" DrawAspect="Content" ObjectID="_1646156325" r:id="rId20"/>
+          <o:OLEObject Type="Embed" ProgID="Visio.Drawing.15" ShapeID="_x0000_i1030" DrawAspect="Content" ObjectID="_1646254066" r:id="rId20"/>
         </w:object>
       </w:r>
     </w:p>
@@ -6977,10 +7014,10 @@
     <w:p>
       <w:r>
         <w:object w:dxaOrig="11244" w:dyaOrig="5569" w14:anchorId="1E88D572">
-          <v:shape id="_x0000_i1068" type="#_x0000_t75" style="width:415.05pt;height:205.4pt" o:ole="">
+          <v:shape id="_x0000_i1031" type="#_x0000_t75" style="width:415.05pt;height:205.6pt" o:ole="">
             <v:imagedata r:id="rId21" o:title=""/>
           </v:shape>
-          <o:OLEObject Type="Embed" ProgID="Visio.Drawing.15" ShapeID="_x0000_i1068" DrawAspect="Content" ObjectID="_1646156326" r:id="rId22"/>
+          <o:OLEObject Type="Embed" ProgID="Visio.Drawing.15" ShapeID="_x0000_i1031" DrawAspect="Content" ObjectID="_1646254067" r:id="rId22"/>
         </w:object>
       </w:r>
     </w:p>
@@ -7006,10 +7043,10 @@
     <w:p>
       <w:r>
         <w:object w:dxaOrig="11244" w:dyaOrig="3492" w14:anchorId="2616EE60">
-          <v:shape id="_x0000_i1070" type="#_x0000_t75" style="width:415.05pt;height:128.8pt" o:ole="">
+          <v:shape id="_x0000_i1032" type="#_x0000_t75" style="width:415.05pt;height:129pt" o:ole="">
             <v:imagedata r:id="rId23" o:title=""/>
           </v:shape>
-          <o:OLEObject Type="Embed" ProgID="Visio.Drawing.15" ShapeID="_x0000_i1070" DrawAspect="Content" ObjectID="_1646156327" r:id="rId24"/>
+          <o:OLEObject Type="Embed" ProgID="Visio.Drawing.15" ShapeID="_x0000_i1032" DrawAspect="Content" ObjectID="_1646254068" r:id="rId24"/>
         </w:object>
       </w:r>
     </w:p>
@@ -7035,10 +7072,10 @@
     <w:p>
       <w:r>
         <w:object w:dxaOrig="11244" w:dyaOrig="4573" w14:anchorId="32BA98A9">
-          <v:shape id="_x0000_i1072" type="#_x0000_t75" style="width:415.05pt;height:168.7pt" o:ole="">
+          <v:shape id="_x0000_i1033" type="#_x0000_t75" style="width:415.05pt;height:168.65pt" o:ole="">
             <v:imagedata r:id="rId25" o:title=""/>
           </v:shape>
-          <o:OLEObject Type="Embed" ProgID="Visio.Drawing.15" ShapeID="_x0000_i1072" DrawAspect="Content" ObjectID="_1646156328" r:id="rId26"/>
+          <o:OLEObject Type="Embed" ProgID="Visio.Drawing.15" ShapeID="_x0000_i1033" DrawAspect="Content" ObjectID="_1646254069" r:id="rId26"/>
         </w:object>
       </w:r>
     </w:p>
@@ -7064,10 +7101,10 @@
     <w:p>
       <w:r>
         <w:object w:dxaOrig="11244" w:dyaOrig="3529" w14:anchorId="0EDA6FD9">
-          <v:shape id="_x0000_i1074" type="#_x0000_t75" style="width:415.05pt;height:130.25pt" o:ole="">
+          <v:shape id="_x0000_i1034" type="#_x0000_t75" style="width:415.05pt;height:130.15pt" o:ole="">
             <v:imagedata r:id="rId27" o:title=""/>
           </v:shape>
-          <o:OLEObject Type="Embed" ProgID="Visio.Drawing.15" ShapeID="_x0000_i1074" DrawAspect="Content" ObjectID="_1646156329" r:id="rId28"/>
+          <o:OLEObject Type="Embed" ProgID="Visio.Drawing.15" ShapeID="_x0000_i1034" DrawAspect="Content" ObjectID="_1646254070" r:id="rId28"/>
         </w:object>
       </w:r>
     </w:p>
@@ -7093,10 +7130,10 @@
     <w:p>
       <w:r>
         <w:object w:dxaOrig="11316" w:dyaOrig="8461" w14:anchorId="1234615E">
-          <v:shape id="_x0000_i1081" type="#_x0000_t75" style="width:415.4pt;height:310.6pt" o:ole="">
+          <v:shape id="_x0000_i1035" type="#_x0000_t75" style="width:415.45pt;height:310.35pt" o:ole="">
             <v:imagedata r:id="rId29" o:title=""/>
           </v:shape>
-          <o:OLEObject Type="Embed" ProgID="Visio.Drawing.15" ShapeID="_x0000_i1081" DrawAspect="Content" ObjectID="_1646156330" r:id="rId30"/>
+          <o:OLEObject Type="Embed" ProgID="Visio.Drawing.15" ShapeID="_x0000_i1035" DrawAspect="Content" ObjectID="_1646254071" r:id="rId30"/>
         </w:object>
       </w:r>
     </w:p>
@@ -7129,7 +7166,6 @@
         <w:textAlignment w:val="baseline"/>
         <w:outlineLvl w:val="1"/>
         <w:rPr>
-          <w:rFonts w:hint="eastAsia"/>
           <w:color w:val="000000"/>
           <w:sz w:val="21"/>
           <w:szCs w:val="28"/>
@@ -7187,10 +7223,10 @@
       </w:pPr>
       <w:r>
         <w:object w:dxaOrig="1561" w:dyaOrig="1441" w14:anchorId="08148514">
-          <v:shape id="_x0000_i1028" type="#_x0000_t75" style="width:78pt;height:1in" o:ole="">
+          <v:shape id="_x0000_i1036" type="#_x0000_t75" style="width:78.15pt;height:1in" o:ole="">
             <v:imagedata r:id="rId31" o:title=""/>
           </v:shape>
-          <o:OLEObject Type="Embed" ProgID="Visio.Drawing.15" ShapeID="_x0000_i1028" DrawAspect="Content" ObjectID="_1646156331" r:id="rId32"/>
+          <o:OLEObject Type="Embed" ProgID="Visio.Drawing.15" ShapeID="_x0000_i1036" DrawAspect="Content" ObjectID="_1646254072" r:id="rId32"/>
         </w:object>
       </w:r>
     </w:p>
@@ -7236,10 +7272,10 @@
       </w:pPr>
       <w:r>
         <w:object w:dxaOrig="1717" w:dyaOrig="2832" w14:anchorId="32146EC3">
-          <v:shape id="_x0000_i1029" type="#_x0000_t75" style="width:85.75pt;height:141.55pt" o:ole="">
+          <v:shape id="_x0000_i1037" type="#_x0000_t75" style="width:85.85pt;height:141.7pt" o:ole="">
             <v:imagedata r:id="rId33" o:title=""/>
           </v:shape>
-          <o:OLEObject Type="Embed" ProgID="Visio.Drawing.15" ShapeID="_x0000_i1029" DrawAspect="Content" ObjectID="_1646156332" r:id="rId34"/>
+          <o:OLEObject Type="Embed" ProgID="Visio.Drawing.15" ShapeID="_x0000_i1037" DrawAspect="Content" ObjectID="_1646254073" r:id="rId34"/>
         </w:object>
       </w:r>
     </w:p>
@@ -7285,10 +7321,10 @@
       </w:pPr>
       <w:r>
         <w:object w:dxaOrig="1705" w:dyaOrig="1141" w14:anchorId="1A92244D">
-          <v:shape id="_x0000_i1030" type="#_x0000_t75" style="width:85.05pt;height:56.8pt" o:ole="">
+          <v:shape id="_x0000_i1038" type="#_x0000_t75" style="width:85.1pt;height:57pt" o:ole="">
             <v:imagedata r:id="rId35" o:title=""/>
           </v:shape>
-          <o:OLEObject Type="Embed" ProgID="Visio.Drawing.15" ShapeID="_x0000_i1030" DrawAspect="Content" ObjectID="_1646156333" r:id="rId36"/>
+          <o:OLEObject Type="Embed" ProgID="Visio.Drawing.15" ShapeID="_x0000_i1038" DrawAspect="Content" ObjectID="_1646254074" r:id="rId36"/>
         </w:object>
       </w:r>
     </w:p>
@@ -7334,10 +7370,10 @@
       </w:pPr>
       <w:r>
         <w:object w:dxaOrig="2412" w:dyaOrig="1225" w14:anchorId="1856B36B">
-          <v:shape id="_x0000_i1031" type="#_x0000_t75" style="width:120.7pt;height:61.05pt" o:ole="">
+          <v:shape id="_x0000_i1039" type="#_x0000_t75" style="width:120.9pt;height:61.2pt" o:ole="">
             <v:imagedata r:id="rId37" o:title=""/>
           </v:shape>
-          <o:OLEObject Type="Embed" ProgID="Visio.Drawing.15" ShapeID="_x0000_i1031" DrawAspect="Content" ObjectID="_1646156334" r:id="rId38"/>
+          <o:OLEObject Type="Embed" ProgID="Visio.Drawing.15" ShapeID="_x0000_i1039" DrawAspect="Content" ObjectID="_1646254075" r:id="rId38"/>
         </w:object>
       </w:r>
     </w:p>
@@ -7383,10 +7419,10 @@
       </w:pPr>
       <w:r>
         <w:object w:dxaOrig="1849" w:dyaOrig="1812" w14:anchorId="19536516">
-          <v:shape id="_x0000_i1032" type="#_x0000_t75" style="width:92.45pt;height:90.7pt" o:ole="">
+          <v:shape id="_x0000_i1040" type="#_x0000_t75" style="width:92.4pt;height:90.85pt" o:ole="">
             <v:imagedata r:id="rId39" o:title=""/>
           </v:shape>
-          <o:OLEObject Type="Embed" ProgID="Visio.Drawing.15" ShapeID="_x0000_i1032" DrawAspect="Content" ObjectID="_1646156335" r:id="rId40"/>
+          <o:OLEObject Type="Embed" ProgID="Visio.Drawing.15" ShapeID="_x0000_i1040" DrawAspect="Content" ObjectID="_1646254076" r:id="rId40"/>
         </w:object>
       </w:r>
     </w:p>
@@ -7432,10 +7468,10 @@
       </w:pPr>
       <w:r>
         <w:object w:dxaOrig="4116" w:dyaOrig="1081" w14:anchorId="7073A2E3">
-          <v:shape id="_x0000_i1033" type="#_x0000_t75" style="width:205.75pt;height:54pt" o:ole="">
+          <v:shape id="_x0000_i1041" type="#_x0000_t75" style="width:206pt;height:53.9pt" o:ole="">
             <v:imagedata r:id="rId41" o:title=""/>
           </v:shape>
-          <o:OLEObject Type="Embed" ProgID="Visio.Drawing.15" ShapeID="_x0000_i1033" DrawAspect="Content" ObjectID="_1646156336" r:id="rId42"/>
+          <o:OLEObject Type="Embed" ProgID="Visio.Drawing.15" ShapeID="_x0000_i1041" DrawAspect="Content" ObjectID="_1646254077" r:id="rId42"/>
         </w:object>
       </w:r>
     </w:p>
@@ -7481,10 +7517,10 @@
       </w:pPr>
       <w:r>
         <w:object w:dxaOrig="1392" w:dyaOrig="1609" w14:anchorId="75B6C5DA">
-          <v:shape id="_x0000_i1034" type="#_x0000_t75" style="width:69.55pt;height:80.45pt" o:ole="">
+          <v:shape id="_x0000_i1042" type="#_x0000_t75" style="width:69.7pt;height:80.45pt" o:ole="">
             <v:imagedata r:id="rId43" o:title=""/>
           </v:shape>
-          <o:OLEObject Type="Embed" ProgID="Visio.Drawing.15" ShapeID="_x0000_i1034" DrawAspect="Content" ObjectID="_1646156337" r:id="rId44"/>
+          <o:OLEObject Type="Embed" ProgID="Visio.Drawing.15" ShapeID="_x0000_i1042" DrawAspect="Content" ObjectID="_1646254078" r:id="rId44"/>
         </w:object>
       </w:r>
     </w:p>
@@ -7530,10 +7566,10 @@
       </w:pPr>
       <w:r>
         <w:object w:dxaOrig="1392" w:dyaOrig="1609" w14:anchorId="4A8070CE">
-          <v:shape id="_x0000_i1035" type="#_x0000_t75" style="width:69.55pt;height:80.45pt" o:ole="">
+          <v:shape id="_x0000_i1043" type="#_x0000_t75" style="width:69.7pt;height:80.45pt" o:ole="">
             <v:imagedata r:id="rId45" o:title=""/>
           </v:shape>
-          <o:OLEObject Type="Embed" ProgID="Visio.Drawing.15" ShapeID="_x0000_i1035" DrawAspect="Content" ObjectID="_1646156338" r:id="rId46"/>
+          <o:OLEObject Type="Embed" ProgID="Visio.Drawing.15" ShapeID="_x0000_i1043" DrawAspect="Content" ObjectID="_1646254079" r:id="rId46"/>
         </w:object>
       </w:r>
     </w:p>
@@ -7579,10 +7615,10 @@
       </w:pPr>
       <w:r>
         <w:object w:dxaOrig="2412" w:dyaOrig="1225" w14:anchorId="2C30C7B3">
-          <v:shape id="_x0000_i1036" type="#_x0000_t75" style="width:120.7pt;height:61.05pt" o:ole="">
+          <v:shape id="_x0000_i1044" type="#_x0000_t75" style="width:120.9pt;height:61.2pt" o:ole="">
             <v:imagedata r:id="rId47" o:title=""/>
           </v:shape>
-          <o:OLEObject Type="Embed" ProgID="Visio.Drawing.15" ShapeID="_x0000_i1036" DrawAspect="Content" ObjectID="_1646156339" r:id="rId48"/>
+          <o:OLEObject Type="Embed" ProgID="Visio.Drawing.15" ShapeID="_x0000_i1044" DrawAspect="Content" ObjectID="_1646254080" r:id="rId48"/>
         </w:object>
       </w:r>
     </w:p>
@@ -7628,10 +7664,10 @@
       </w:pPr>
       <w:r>
         <w:object w:dxaOrig="1452" w:dyaOrig="1836" w14:anchorId="7C29EFA2">
-          <v:shape id="_x0000_i1037" type="#_x0000_t75" style="width:72.7pt;height:91.75pt" o:ole="">
+          <v:shape id="_x0000_i1045" type="#_x0000_t75" style="width:72.75pt;height:91.65pt" o:ole="">
             <v:imagedata r:id="rId49" o:title=""/>
           </v:shape>
-          <o:OLEObject Type="Embed" ProgID="Visio.Drawing.15" ShapeID="_x0000_i1037" DrawAspect="Content" ObjectID="_1646156340" r:id="rId50"/>
+          <o:OLEObject Type="Embed" ProgID="Visio.Drawing.15" ShapeID="_x0000_i1045" DrawAspect="Content" ObjectID="_1646254081" r:id="rId50"/>
         </w:object>
       </w:r>
     </w:p>
@@ -7677,10 +7713,10 @@
       </w:pPr>
       <w:r>
         <w:object w:dxaOrig="1357" w:dyaOrig="1861" w14:anchorId="053B29F0">
-          <v:shape id="_x0000_i1038" type="#_x0000_t75" style="width:67.75pt;height:92.45pt" o:ole="">
+          <v:shape id="_x0000_i1046" type="#_x0000_t75" style="width:67.75pt;height:92.4pt" o:ole="">
             <v:imagedata r:id="rId51" o:title=""/>
           </v:shape>
-          <o:OLEObject Type="Embed" ProgID="Visio.Drawing.15" ShapeID="_x0000_i1038" DrawAspect="Content" ObjectID="_1646156341" r:id="rId52"/>
+          <o:OLEObject Type="Embed" ProgID="Visio.Drawing.15" ShapeID="_x0000_i1046" DrawAspect="Content" ObjectID="_1646254082" r:id="rId52"/>
         </w:object>
       </w:r>
     </w:p>
@@ -7726,10 +7762,10 @@
       </w:pPr>
       <w:r>
         <w:object w:dxaOrig="1705" w:dyaOrig="1141" w14:anchorId="18715C8A">
-          <v:shape id="_x0000_i1039" type="#_x0000_t75" style="width:85.05pt;height:56.8pt" o:ole="">
+          <v:shape id="_x0000_i1047" type="#_x0000_t75" style="width:85.1pt;height:57pt" o:ole="">
             <v:imagedata r:id="rId53" o:title=""/>
           </v:shape>
-          <o:OLEObject Type="Embed" ProgID="Visio.Drawing.15" ShapeID="_x0000_i1039" DrawAspect="Content" ObjectID="_1646156342" r:id="rId54"/>
+          <o:OLEObject Type="Embed" ProgID="Visio.Drawing.15" ShapeID="_x0000_i1047" DrawAspect="Content" ObjectID="_1646254083" r:id="rId54"/>
         </w:object>
       </w:r>
     </w:p>
@@ -7775,10 +7811,10 @@
       </w:pPr>
       <w:r>
         <w:object w:dxaOrig="1213" w:dyaOrig="1429" w14:anchorId="77D8167F">
-          <v:shape id="_x0000_i1040" type="#_x0000_t75" style="width:60.7pt;height:71.3pt" o:ole="">
+          <v:shape id="_x0000_i1048" type="#_x0000_t75" style="width:60.85pt;height:71.25pt" o:ole="">
             <v:imagedata r:id="rId55" o:title=""/>
           </v:shape>
-          <o:OLEObject Type="Embed" ProgID="Visio.Drawing.15" ShapeID="_x0000_i1040" DrawAspect="Content" ObjectID="_1646156343" r:id="rId56"/>
+          <o:OLEObject Type="Embed" ProgID="Visio.Drawing.15" ShapeID="_x0000_i1048" DrawAspect="Content" ObjectID="_1646254084" r:id="rId56"/>
         </w:object>
       </w:r>
     </w:p>
@@ -7824,10 +7860,10 @@
       </w:pPr>
       <w:r>
         <w:object w:dxaOrig="1801" w:dyaOrig="1429" w14:anchorId="1698AB6F">
-          <v:shape id="_x0000_i1041" type="#_x0000_t75" style="width:90pt;height:71.3pt" o:ole="">
+          <v:shape id="_x0000_i1049" type="#_x0000_t75" style="width:90.1pt;height:71.25pt" o:ole="">
             <v:imagedata r:id="rId57" o:title=""/>
           </v:shape>
-          <o:OLEObject Type="Embed" ProgID="Visio.Drawing.15" ShapeID="_x0000_i1041" DrawAspect="Content" ObjectID="_1646156344" r:id="rId58"/>
+          <o:OLEObject Type="Embed" ProgID="Visio.Drawing.15" ShapeID="_x0000_i1049" DrawAspect="Content" ObjectID="_1646254085" r:id="rId58"/>
         </w:object>
       </w:r>
     </w:p>
@@ -7891,10 +7927,10 @@
       </w:pPr>
       <w:r>
         <w:object w:dxaOrig="4885" w:dyaOrig="3889" w14:anchorId="76861D03">
-          <v:shape id="_x0000_i1042" type="#_x0000_t75" style="width:244.25pt;height:193.75pt" o:ole="">
+          <v:shape id="_x0000_i1050" type="#_x0000_t75" style="width:244.1pt;height:193.65pt" o:ole="">
             <v:imagedata r:id="rId59" o:title=""/>
           </v:shape>
-          <o:OLEObject Type="Embed" ProgID="Visio.Drawing.15" ShapeID="_x0000_i1042" DrawAspect="Content" ObjectID="_1646156345" r:id="rId60"/>
+          <o:OLEObject Type="Embed" ProgID="Visio.Drawing.15" ShapeID="_x0000_i1050" DrawAspect="Content" ObjectID="_1646254086" r:id="rId60"/>
         </w:object>
       </w:r>
     </w:p>
@@ -7930,10 +7966,10 @@
       </w:pPr>
       <w:r>
         <w:object w:dxaOrig="5724" w:dyaOrig="3889" w14:anchorId="107C34CC">
-          <v:shape id="_x0000_i1043" type="#_x0000_t75" style="width:286.25pt;height:193.75pt" o:ole="">
+          <v:shape id="_x0000_i1051" type="#_x0000_t75" style="width:286.05pt;height:193.65pt" o:ole="">
             <v:imagedata r:id="rId61" o:title=""/>
           </v:shape>
-          <o:OLEObject Type="Embed" ProgID="Visio.Drawing.15" ShapeID="_x0000_i1043" DrawAspect="Content" ObjectID="_1646156346" r:id="rId62"/>
+          <o:OLEObject Type="Embed" ProgID="Visio.Drawing.15" ShapeID="_x0000_i1051" DrawAspect="Content" ObjectID="_1646254087" r:id="rId62"/>
         </w:object>
       </w:r>
     </w:p>
@@ -7969,10 +8005,10 @@
       </w:pPr>
       <w:r>
         <w:object w:dxaOrig="5521" w:dyaOrig="4105" w14:anchorId="7CBC01DA">
-          <v:shape id="_x0000_i1044" type="#_x0000_t75" style="width:276pt;height:205.4pt" o:ole="">
+          <v:shape id="_x0000_i1052" type="#_x0000_t75" style="width:276.05pt;height:205.6pt" o:ole="">
             <v:imagedata r:id="rId63" o:title=""/>
           </v:shape>
-          <o:OLEObject Type="Embed" ProgID="Visio.Drawing.15" ShapeID="_x0000_i1044" DrawAspect="Content" ObjectID="_1646156347" r:id="rId64"/>
+          <o:OLEObject Type="Embed" ProgID="Visio.Drawing.15" ShapeID="_x0000_i1052" DrawAspect="Content" ObjectID="_1646254088" r:id="rId64"/>
         </w:object>
       </w:r>
     </w:p>
@@ -8008,10 +8044,10 @@
       </w:pPr>
       <w:r>
         <w:object w:dxaOrig="5377" w:dyaOrig="4885" w14:anchorId="562B2D5E">
-          <v:shape id="_x0000_i1045" type="#_x0000_t75" style="width:268.95pt;height:244.25pt" o:ole="">
+          <v:shape id="_x0000_i1053" type="#_x0000_t75" style="width:268.75pt;height:244.1pt" o:ole="">
             <v:imagedata r:id="rId65" o:title=""/>
           </v:shape>
-          <o:OLEObject Type="Embed" ProgID="Visio.Drawing.15" ShapeID="_x0000_i1045" DrawAspect="Content" ObjectID="_1646156348" r:id="rId66"/>
+          <o:OLEObject Type="Embed" ProgID="Visio.Drawing.15" ShapeID="_x0000_i1053" DrawAspect="Content" ObjectID="_1646254089" r:id="rId66"/>
         </w:object>
       </w:r>
     </w:p>
@@ -8047,10 +8083,10 @@
       </w:pPr>
       <w:r>
         <w:object w:dxaOrig="4321" w:dyaOrig="4177" w14:anchorId="197C561C">
-          <v:shape id="_x0000_i1046" type="#_x0000_t75" style="width:3in;height:208.95pt" o:ole="">
+          <v:shape id="_x0000_i1054" type="#_x0000_t75" style="width:3in;height:208.7pt" o:ole="">
             <v:imagedata r:id="rId67" o:title=""/>
           </v:shape>
-          <o:OLEObject Type="Embed" ProgID="Visio.Drawing.15" ShapeID="_x0000_i1046" DrawAspect="Content" ObjectID="_1646156349" r:id="rId68"/>
+          <o:OLEObject Type="Embed" ProgID="Visio.Drawing.15" ShapeID="_x0000_i1054" DrawAspect="Content" ObjectID="_1646254090" r:id="rId68"/>
         </w:object>
       </w:r>
     </w:p>
@@ -8086,10 +8122,10 @@
       </w:pPr>
       <w:r>
         <w:object w:dxaOrig="4753" w:dyaOrig="4224" w14:anchorId="489C87A0">
-          <v:shape id="_x0000_i1047" type="#_x0000_t75" style="width:237.55pt;height:211.05pt" o:ole="">
+          <v:shape id="_x0000_i1055" type="#_x0000_t75" style="width:237.55pt;height:211pt" o:ole="">
             <v:imagedata r:id="rId69" o:title=""/>
           </v:shape>
-          <o:OLEObject Type="Embed" ProgID="Visio.Drawing.15" ShapeID="_x0000_i1047" DrawAspect="Content" ObjectID="_1646156350" r:id="rId70"/>
+          <o:OLEObject Type="Embed" ProgID="Visio.Drawing.15" ShapeID="_x0000_i1055" DrawAspect="Content" ObjectID="_1646254091" r:id="rId70"/>
         </w:object>
       </w:r>
     </w:p>
@@ -8125,10 +8161,10 @@
       </w:pPr>
       <w:r>
         <w:object w:dxaOrig="5401" w:dyaOrig="5893" w14:anchorId="2FA8BFCA">
-          <v:shape id="_x0000_i1048" type="#_x0000_t75" style="width:270pt;height:294.7pt" o:ole="">
+          <v:shape id="_x0000_i1056" type="#_x0000_t75" style="width:269.9pt;height:294.55pt" o:ole="">
             <v:imagedata r:id="rId71" o:title=""/>
           </v:shape>
-          <o:OLEObject Type="Embed" ProgID="Visio.Drawing.15" ShapeID="_x0000_i1048" DrawAspect="Content" ObjectID="_1646156351" r:id="rId72"/>
+          <o:OLEObject Type="Embed" ProgID="Visio.Drawing.15" ShapeID="_x0000_i1056" DrawAspect="Content" ObjectID="_1646254092" r:id="rId72"/>
         </w:object>
       </w:r>
     </w:p>
@@ -8164,10 +8200,10 @@
       </w:pPr>
       <w:r>
         <w:object w:dxaOrig="4657" w:dyaOrig="2689" w14:anchorId="45B0731C">
-          <v:shape id="_x0000_i1049" type="#_x0000_t75" style="width:233.3pt;height:134.45pt" o:ole="">
+          <v:shape id="_x0000_i1057" type="#_x0000_t75" style="width:233.35pt;height:134.35pt" o:ole="">
             <v:imagedata r:id="rId73" o:title=""/>
           </v:shape>
-          <o:OLEObject Type="Embed" ProgID="Visio.Drawing.15" ShapeID="_x0000_i1049" DrawAspect="Content" ObjectID="_1646156352" r:id="rId74"/>
+          <o:OLEObject Type="Embed" ProgID="Visio.Drawing.15" ShapeID="_x0000_i1057" DrawAspect="Content" ObjectID="_1646254093" r:id="rId74"/>
         </w:object>
       </w:r>
     </w:p>
@@ -8203,10 +8239,10 @@
       </w:pPr>
       <w:r>
         <w:object w:dxaOrig="4777" w:dyaOrig="2449" w14:anchorId="509433BC">
-          <v:shape id="_x0000_i1050" type="#_x0000_t75" style="width:238.95pt;height:122.45pt" o:ole="">
+          <v:shape id="_x0000_i1058" type="#_x0000_t75" style="width:238.7pt;height:122.45pt" o:ole="">
             <v:imagedata r:id="rId75" o:title=""/>
           </v:shape>
-          <o:OLEObject Type="Embed" ProgID="Visio.Drawing.15" ShapeID="_x0000_i1050" DrawAspect="Content" ObjectID="_1646156353" r:id="rId76"/>
+          <o:OLEObject Type="Embed" ProgID="Visio.Drawing.15" ShapeID="_x0000_i1058" DrawAspect="Content" ObjectID="_1646254094" r:id="rId76"/>
         </w:object>
       </w:r>
     </w:p>
@@ -8242,10 +8278,10 @@
       </w:pPr>
       <w:r>
         <w:object w:dxaOrig="5749" w:dyaOrig="4321" w14:anchorId="7E97E9EB">
-          <v:shape id="_x0000_i1051" type="#_x0000_t75" style="width:287.3pt;height:3in" o:ole="">
+          <v:shape id="_x0000_i1059" type="#_x0000_t75" style="width:287.25pt;height:3in" o:ole="">
             <v:imagedata r:id="rId77" o:title=""/>
           </v:shape>
-          <o:OLEObject Type="Embed" ProgID="Visio.Drawing.15" ShapeID="_x0000_i1051" DrawAspect="Content" ObjectID="_1646156354" r:id="rId78"/>
+          <o:OLEObject Type="Embed" ProgID="Visio.Drawing.15" ShapeID="_x0000_i1059" DrawAspect="Content" ObjectID="_1646254095" r:id="rId78"/>
         </w:object>
       </w:r>
     </w:p>
@@ -8291,10 +8327,10 @@
       </w:pPr>
       <w:r>
         <w:object w:dxaOrig="13932" w:dyaOrig="9133" w14:anchorId="06DD4B39">
-          <v:shape id="_x0000_i1052" type="#_x0000_t75" style="width:415.05pt;height:272.45pt" o:ole="">
+          <v:shape id="_x0000_i1060" type="#_x0000_t75" style="width:415.05pt;height:272.6pt" o:ole="">
             <v:imagedata r:id="rId79" o:title=""/>
           </v:shape>
-          <o:OLEObject Type="Embed" ProgID="Visio.Drawing.15" ShapeID="_x0000_i1052" DrawAspect="Content" ObjectID="_1646156355" r:id="rId80"/>
+          <o:OLEObject Type="Embed" ProgID="Visio.Drawing.15" ShapeID="_x0000_i1060" DrawAspect="Content" ObjectID="_1646254096" r:id="rId80"/>
         </w:object>
       </w:r>
     </w:p>
@@ -8373,10 +8409,10 @@
     <w:p>
       <w:r>
         <w:object w:dxaOrig="25045" w:dyaOrig="9312" w14:anchorId="61A68D46">
-          <v:shape id="_x0000_i1083" type="#_x0000_t75" style="width:414.35pt;height:154.25pt" o:ole="">
+          <v:shape id="_x0000_i1061" type="#_x0000_t75" style="width:414.65pt;height:154pt" o:ole="">
             <v:imagedata r:id="rId81" o:title=""/>
           </v:shape>
-          <o:OLEObject Type="Embed" ProgID="Visio.Drawing.15" ShapeID="_x0000_i1083" DrawAspect="Content" ObjectID="_1646156356" r:id="rId82"/>
+          <o:OLEObject Type="Embed" ProgID="Visio.Drawing.15" ShapeID="_x0000_i1061" DrawAspect="Content" ObjectID="_1646254097" r:id="rId82"/>
         </w:object>
       </w:r>
     </w:p>
@@ -8404,17 +8440,12 @@
       </w:r>
     </w:p>
     <w:p>
-      <w:pPr>
-        <w:rPr>
-          <w:rFonts w:hint="eastAsia"/>
-        </w:rPr>
-      </w:pPr>
       <w:r>
         <w:object w:dxaOrig="27337" w:dyaOrig="8425" w14:anchorId="2049B2AA">
-          <v:shape id="_x0000_i1085" type="#_x0000_t75" style="width:414pt;height:127.75pt" o:ole="">
+          <v:shape id="_x0000_i1062" type="#_x0000_t75" style="width:414.3pt;height:127.85pt" o:ole="">
             <v:imagedata r:id="rId83" o:title=""/>
           </v:shape>
-          <o:OLEObject Type="Embed" ProgID="Visio.Drawing.15" ShapeID="_x0000_i1085" DrawAspect="Content" ObjectID="_1646156357" r:id="rId84"/>
+          <o:OLEObject Type="Embed" ProgID="Visio.Drawing.15" ShapeID="_x0000_i1062" DrawAspect="Content" ObjectID="_1646254098" r:id="rId84"/>
         </w:object>
       </w:r>
     </w:p>
@@ -8436,17 +8467,12 @@
       </w:r>
     </w:p>
     <w:p>
-      <w:pPr>
-        <w:rPr>
-          <w:rFonts w:hint="eastAsia"/>
-        </w:rPr>
-      </w:pPr>
       <w:r>
         <w:object w:dxaOrig="21180" w:dyaOrig="9240" w14:anchorId="54AE6DAA">
-          <v:shape id="_x0000_i1087" type="#_x0000_t75" style="width:415.05pt;height:181.05pt" o:ole="">
+          <v:shape id="_x0000_i1063" type="#_x0000_t75" style="width:415.05pt;height:180.95pt" o:ole="">
             <v:imagedata r:id="rId85" o:title=""/>
           </v:shape>
-          <o:OLEObject Type="Embed" ProgID="Visio.Drawing.15" ShapeID="_x0000_i1087" DrawAspect="Content" ObjectID="_1646156358" r:id="rId86"/>
+          <o:OLEObject Type="Embed" ProgID="Visio.Drawing.15" ShapeID="_x0000_i1063" DrawAspect="Content" ObjectID="_1646254099" r:id="rId86"/>
         </w:object>
       </w:r>
     </w:p>
@@ -8468,17 +8494,12 @@
       </w:r>
     </w:p>
     <w:p>
-      <w:pPr>
-        <w:rPr>
-          <w:rFonts w:hint="eastAsia"/>
-        </w:rPr>
-      </w:pPr>
       <w:r>
         <w:object w:dxaOrig="20341" w:dyaOrig="10225" w14:anchorId="54CDA5A8">
-          <v:shape id="_x0000_i1089" type="#_x0000_t75" style="width:415.05pt;height:208.6pt" o:ole="">
+          <v:shape id="_x0000_i1064" type="#_x0000_t75" style="width:415.05pt;height:208.7pt" o:ole="">
             <v:imagedata r:id="rId87" o:title=""/>
           </v:shape>
-          <o:OLEObject Type="Embed" ProgID="Visio.Drawing.15" ShapeID="_x0000_i1089" DrawAspect="Content" ObjectID="_1646156359" r:id="rId88"/>
+          <o:OLEObject Type="Embed" ProgID="Visio.Drawing.15" ShapeID="_x0000_i1064" DrawAspect="Content" ObjectID="_1646254100" r:id="rId88"/>
         </w:object>
       </w:r>
     </w:p>
@@ -8500,17 +8521,12 @@
       </w:r>
     </w:p>
     <w:p>
-      <w:pPr>
-        <w:rPr>
-          <w:rFonts w:hint="eastAsia"/>
-        </w:rPr>
-      </w:pPr>
       <w:r>
         <w:object w:dxaOrig="14389" w:dyaOrig="8388" w14:anchorId="71C53834">
-          <v:shape id="_x0000_i1091" type="#_x0000_t75" style="width:415.05pt;height:242.1pt" o:ole="">
+          <v:shape id="_x0000_i1065" type="#_x0000_t75" style="width:415.05pt;height:242.2pt" o:ole="">
             <v:imagedata r:id="rId89" o:title=""/>
           </v:shape>
-          <o:OLEObject Type="Embed" ProgID="Visio.Drawing.15" ShapeID="_x0000_i1091" DrawAspect="Content" ObjectID="_1646156360" r:id="rId90"/>
+          <o:OLEObject Type="Embed" ProgID="Visio.Drawing.15" ShapeID="_x0000_i1065" DrawAspect="Content" ObjectID="_1646254101" r:id="rId90"/>
         </w:object>
       </w:r>
     </w:p>
@@ -8539,6 +8555,7 @@
       <w:r>
         <w:t>数据字典部分可以与3、4、5三个部分结合，同时进行。</w:t>
       </w:r>
+      <w:bookmarkEnd w:id="0"/>
     </w:p>
     <w:sectPr>
       <w:pgSz w:w="11906" w:h="16838"/>
@@ -9418,7 +9435,7 @@
     </w:rPrDefault>
     <w:pPrDefault/>
   </w:docDefaults>
-  <w:latentStyles w:defLockedState="0" w:defUIPriority="99" w:defSemiHidden="0" w:defUnhideWhenUsed="0" w:defQFormat="0" w:count="375">
+  <w:latentStyles w:defLockedState="0" w:defUIPriority="99" w:defSemiHidden="0" w:defUnhideWhenUsed="0" w:defQFormat="0" w:count="376">
     <w:lsdException w:name="Normal" w:uiPriority="0" w:qFormat="1"/>
     <w:lsdException w:name="heading 1" w:uiPriority="9" w:qFormat="1"/>
     <w:lsdException w:name="heading 2" w:semiHidden="1" w:uiPriority="9" w:unhideWhenUsed="1" w:qFormat="1"/>
@@ -9524,7 +9541,6 @@
     <w:lsdException w:name="HTML Sample" w:semiHidden="1" w:unhideWhenUsed="1"/>
     <w:lsdException w:name="HTML Typewriter" w:semiHidden="1" w:unhideWhenUsed="1"/>
     <w:lsdException w:name="HTML Variable" w:semiHidden="1" w:unhideWhenUsed="1"/>
-    <w:lsdException w:name="Normal Table" w:semiHidden="1" w:unhideWhenUsed="1"/>
     <w:lsdException w:name="annotation subject" w:semiHidden="1" w:unhideWhenUsed="1"/>
     <w:lsdException w:name="No List" w:semiHidden="1" w:unhideWhenUsed="1"/>
     <w:lsdException w:name="Outline List 1" w:semiHidden="1" w:unhideWhenUsed="1"/>
@@ -9571,10 +9587,8 @@
     <w:lsdException w:name="Table Subtle 2" w:semiHidden="1" w:unhideWhenUsed="1"/>
     <w:lsdException w:name="Table Web 1" w:semiHidden="1" w:unhideWhenUsed="1"/>
     <w:lsdException w:name="Table Web 2" w:semiHidden="1" w:unhideWhenUsed="1"/>
-    <w:lsdException w:name="Table Web 3" w:semiHidden="1" w:unhideWhenUsed="1"/>
     <w:lsdException w:name="Balloon Text" w:semiHidden="1" w:unhideWhenUsed="1"/>
     <w:lsdException w:name="Table Grid" w:uiPriority="39"/>
-    <w:lsdException w:name="Table Theme" w:semiHidden="1" w:unhideWhenUsed="1"/>
     <w:lsdException w:name="Placeholder Text" w:semiHidden="1"/>
     <w:lsdException w:name="No Spacing" w:uiPriority="1" w:qFormat="1"/>
     <w:lsdException w:name="Light Shading" w:uiPriority="60"/>
@@ -9794,6 +9808,7 @@
     <w:lsdException w:name="Smart Hyperlink" w:semiHidden="1" w:unhideWhenUsed="1"/>
     <w:lsdException w:name="Hashtag" w:semiHidden="1" w:unhideWhenUsed="1"/>
     <w:lsdException w:name="Unresolved Mention" w:semiHidden="1" w:unhideWhenUsed="1"/>
+    <w:lsdException w:name="Smart Link" w:semiHidden="1" w:unhideWhenUsed="1"/>
   </w:latentStyles>
   <w:style w:type="paragraph" w:default="1" w:styleId="a">
     <w:name w:val="Normal"/>
@@ -10506,7 +10521,7 @@
 </file>
 
 <file path=customXml/itemProps1.xml><?xml version="1.0" encoding="utf-8"?>
-<ds:datastoreItem xmlns:ds="http://schemas.openxmlformats.org/officeDocument/2006/customXml" ds:itemID="{CDB8C258-243B-4145-9709-D21983880ADA}">
+<ds:datastoreItem xmlns:ds="http://schemas.openxmlformats.org/officeDocument/2006/customXml" ds:itemID="{9749FF31-B0A6-4440-9AC9-4588C1A290B3}">
   <ds:schemaRefs>
     <ds:schemaRef ds:uri="http://schemas.openxmlformats.org/officeDocument/2006/bibliography"/>
   </ds:schemaRefs>

</xml_diff>